<commit_message>
exsiting Existing Staff Employee
</commit_message>
<xml_diff>
--- a/สัญญาเช่าอะพาร์ตเมนต์_A.docx
+++ b/สัญญาเช่าอะพาร์ตเมนต์_A.docx
@@ -74,12 +74,11 @@
         </w:rPr>
         <w:t xml:space="preserve"> </w:t>
       </w:r>
-      <w:proofErr w:type="gramStart"/>
-      <w:r>
-        <w:rPr>
-          <w:rFonts w:ascii="Browallia New" w:hAnsi="Browallia New" w:cs="Browallia New"/>
-        </w:rPr>
-        <w:t xml:space="preserve">2023-10-28</w:t>
+      <w:r>
+        <w:rPr>
+          <w:rFonts w:ascii="Browallia New" w:hAnsi="Browallia New" w:cs="Browallia New"/>
+        </w:rPr>
+        <w:t xml:space="preserve">2023-11-01</w:t>
       </w:r>
     </w:p>
     <w:p>
@@ -104,14 +103,13 @@
         </w:rPr>
         <w:t xml:space="preserve"> </w:t>
       </w:r>
-      <w:proofErr w:type="gramStart"/>
       <w:r>
         <w:rPr>
           <w:rFonts w:ascii="Browallia New" w:hAnsi="Browallia New" w:cs="Browallia New"/>
           <w:i/>
           <w:iCs/>
         </w:rPr>
-        <w:t xml:space="preserve">B105</w:t>
+        <w:t xml:space="preserve">B108</w:t>
       </w:r>
       <w:r>
         <w:rPr>
@@ -522,7 +520,7 @@
           <w:i/>
           <w:iCs/>
         </w:rPr>
-        <w:t xml:space="preserve">นาย อกภพ </w:t>
+        <w:t xml:space="preserve">นาย ทตัพร </w:t>
       </w:r>
       <w:r>
         <w:rPr>
@@ -538,7 +536,7 @@
           <w:i/>
           <w:iCs/>
         </w:rPr>
-        <w:t xml:space="preserve">ไทยใหม่</w:t>
+        <w:t xml:space="preserve">แสงเพชรไพบรูณ์</w:t>
       </w:r>
       <w:r>
         <w:rPr>
@@ -566,7 +564,7 @@
           <w:i/>
           <w:iCs/>
         </w:rPr>
-        <w:t xml:space="preserve">119/92</w:t>
+        <w:t xml:space="preserve">35/1 หมู่4</w:t>
       </w:r>
       <w:r>
         <w:rPr>
@@ -647,7 +645,7 @@
           <w:i/>
           <w:iCs/>
         </w:rPr>
-        <w:t xml:space="preserve">พระบาท</w:t>
+        <w:t xml:space="preserve">แม่แรม</w:t>
       </w:r>
       <w:r>
         <w:rPr>
@@ -690,7 +688,7 @@
           <w:i/>
           <w:iCs/>
         </w:rPr>
-        <w:t xml:space="preserve">เมือง</w:t>
+        <w:t xml:space="preserve">แม่ริม</w:t>
       </w:r>
       <w:r>
         <w:rPr>
@@ -719,7 +717,7 @@
           <w:i/>
           <w:iCs/>
         </w:rPr>
-        <w:t xml:space="preserve">ลำปาง</w:t>
+        <w:t xml:space="preserve">เชียงใหม่</w:t>
       </w:r>
       <w:r>
         <w:rPr>
@@ -740,7 +738,7 @@
           <w:i/>
           <w:iCs/>
         </w:rPr>
-        <w:t xml:space="preserve">081-1665627</w:t>
+        <w:t xml:space="preserve">084-9496287</w:t>
       </w:r>
       <w:r>
         <w:rPr>
@@ -918,14 +916,13 @@
         </w:rPr>
         <w:t xml:space="preserve"> </w:t>
       </w:r>
-      <w:proofErr w:type="gramStart"/>
       <w:r>
         <w:rPr>
           <w:rFonts w:ascii="Browallia New" w:hAnsi="Browallia New" w:cs="Browallia New"/>
           <w:i/>
           <w:iCs/>
         </w:rPr>
-        <w:t xml:space="preserve">B105</w:t>
+        <w:t xml:space="preserve">B108</w:t>
       </w:r>
       <w:r>
         <w:rPr>
@@ -1144,7 +1141,7 @@
           <w:i/>
           <w:iCs/>
         </w:rPr>
-        <w:t xml:space="preserve">2023-10-28</w:t>
+        <w:t xml:space="preserve">2023-11-01</w:t>
       </w:r>
       <w:r>
         <w:rPr>
@@ -1173,7 +1170,7 @@
           <w:i/>
           <w:iCs/>
         </w:rPr>
-        <w:t xml:space="preserve">2024-04-25</w:t>
+        <w:t xml:space="preserve">2024-04-29</w:t>
       </w:r>
       <w:r>
         <w:rPr>
@@ -1537,7 +1534,7 @@
           <w:rFonts w:ascii="Browallia New" w:hAnsi="Browallia New" w:cs="Browallia New"/>
           <w:color w:val="EE220C"/>
         </w:rPr>
-        <w:t>3</w:t>
+        <w:t>4</w:t>
       </w:r>
       <w:r>
         <w:rPr>
@@ -1550,13 +1547,53 @@
           <w:rFonts w:ascii="Browallia New" w:hAnsi="Browallia New" w:cs="Browallia New"/>
           <w:color w:val="EE220C"/>
         </w:rPr>
-        <w:t>บาทต่อหน่วยการใช้กระแสไฟฟ้าของผู้เช่าในแต่ละเดือน</w:t>
-      </w:r>
-      <w:r>
-        <w:rPr>
-          <w:rFonts w:ascii="Browallia New" w:hAnsi="Browallia New" w:cs="Browallia New"/>
-        </w:rPr>
-        <w:t xml:space="preserve"> มีกำหนดชำระค่าใช้จ่ายในการให้บริการก่อนวันที่ </w:t>
+        <w:t>บาทต่อ</w:t>
+      </w:r>
+      <w:proofErr w:type="spellStart"/>
+      <w:r>
+        <w:rPr>
+          <w:rFonts w:ascii="Browallia New" w:hAnsi="Browallia New" w:cs="Browallia New"/>
+          <w:color w:val="EE220C"/>
+        </w:rPr>
+        <w:t>หน่วยการใช้กระแสไฟฟ้า</w:t>
+      </w:r>
+      <w:proofErr w:type="spellEnd"/>
+      <w:r>
+        <w:rPr>
+          <w:rFonts w:ascii="Browallia New" w:hAnsi="Browallia New" w:cs="Browallia New" w:hint="cs"/>
+          <w:color w:val="EE220C"/>
+          <w:cs/>
+        </w:rPr>
+        <w:t>และน้ำประปา</w:t>
+      </w:r>
+      <w:proofErr w:type="spellStart"/>
+      <w:r>
+        <w:rPr>
+          <w:rFonts w:ascii="Browallia New" w:hAnsi="Browallia New" w:cs="Browallia New"/>
+          <w:color w:val="EE220C"/>
+        </w:rPr>
+        <w:t>ของผู้เช่าในแต่ละเดือน</w:t>
+      </w:r>
+      <w:proofErr w:type="spellEnd"/>
+      <w:r>
+        <w:rPr>
+          <w:rFonts w:ascii="Browallia New" w:hAnsi="Browallia New" w:cs="Browallia New"/>
+        </w:rPr>
+        <w:t xml:space="preserve"> </w:t>
+      </w:r>
+      <w:proofErr w:type="spellStart"/>
+      <w:r>
+        <w:rPr>
+          <w:rFonts w:ascii="Browallia New" w:hAnsi="Browallia New" w:cs="Browallia New"/>
+        </w:rPr>
+        <w:t>มีกำหนดชำระค่าใช้จ่ายในการให้บริการก่อนวันที่</w:t>
+      </w:r>
+      <w:proofErr w:type="spellEnd"/>
+      <w:r>
+        <w:rPr>
+          <w:rFonts w:ascii="Browallia New" w:hAnsi="Browallia New" w:cs="Browallia New"/>
+        </w:rPr>
+        <w:t xml:space="preserve"> </w:t>
       </w:r>
       <w:r>
         <w:rPr>
@@ -1568,7 +1605,21 @@
         <w:rPr>
           <w:rFonts w:ascii="Browallia New" w:hAnsi="Browallia New" w:cs="Browallia New"/>
         </w:rPr>
-        <w:t xml:space="preserve"> ของทุกเดือน </w:t>
+        <w:t xml:space="preserve"> </w:t>
+      </w:r>
+      <w:proofErr w:type="spellStart"/>
+      <w:r>
+        <w:rPr>
+          <w:rFonts w:ascii="Browallia New" w:hAnsi="Browallia New" w:cs="Browallia New"/>
+        </w:rPr>
+        <w:t>ของทุกเดือน</w:t>
+      </w:r>
+      <w:proofErr w:type="spellEnd"/>
+      <w:r>
+        <w:rPr>
+          <w:rFonts w:ascii="Browallia New" w:hAnsi="Browallia New" w:cs="Browallia New"/>
+        </w:rPr>
+        <w:t xml:space="preserve"> </w:t>
       </w:r>
     </w:p>
     <w:p>
@@ -1582,7 +1633,35 @@
         <w:rPr>
           <w:rFonts w:ascii="Browallia New" w:hAnsi="Browallia New" w:cs="Browallia New"/>
         </w:rPr>
-        <w:t>*อนึ่ง ประมาณการณ์อัตราค่ากระแสไฟฟ้า ข้อ</w:t>
+        <w:t>*</w:t>
+      </w:r>
+      <w:proofErr w:type="spellStart"/>
+      <w:r>
+        <w:rPr>
+          <w:rFonts w:ascii="Browallia New" w:hAnsi="Browallia New" w:cs="Browallia New"/>
+        </w:rPr>
+        <w:t>อนึ่ง</w:t>
+      </w:r>
+      <w:proofErr w:type="spellEnd"/>
+      <w:r>
+        <w:rPr>
+          <w:rFonts w:ascii="Browallia New" w:hAnsi="Browallia New" w:cs="Browallia New"/>
+        </w:rPr>
+        <w:t xml:space="preserve"> </w:t>
+      </w:r>
+      <w:proofErr w:type="spellStart"/>
+      <w:r>
+        <w:rPr>
+          <w:rFonts w:ascii="Browallia New" w:hAnsi="Browallia New" w:cs="Browallia New"/>
+        </w:rPr>
+        <w:t>ประมาณการณ์อัตราค่ากระแสไฟฟ้า</w:t>
+      </w:r>
+      <w:proofErr w:type="spellEnd"/>
+      <w:r>
+        <w:rPr>
+          <w:rFonts w:ascii="Browallia New" w:hAnsi="Browallia New" w:cs="Browallia New"/>
+        </w:rPr>
+        <w:t xml:space="preserve"> ข้อ</w:t>
       </w:r>
       <w:r>
         <w:rPr>
@@ -1606,55 +1685,88 @@
         <w:rPr>
           <w:rFonts w:ascii="Browallia New" w:hAnsi="Browallia New" w:cs="Browallia New"/>
         </w:rPr>
-        <w:t xml:space="preserve"> เฉลี่ยอยู่ที่ประมาณ </w:t>
-      </w:r>
-      <w:r>
-        <w:rPr>
-          <w:rFonts w:ascii="Browallia New" w:hAnsi="Browallia New" w:cs="Browallia New"/>
-          <w:color w:val="FF0000"/>
-        </w:rPr>
-        <w:t>4.52</w:t>
-      </w:r>
-      <w:r>
-        <w:rPr>
-          <w:rFonts w:ascii="Browallia New" w:hAnsi="Browallia New" w:cs="Browallia New"/>
-          <w:color w:val="FF0000"/>
-        </w:rPr>
-        <w:t xml:space="preserve"> </w:t>
-      </w:r>
-      <w:r>
-        <w:rPr>
-          <w:rFonts w:ascii="Browallia New" w:hAnsi="Browallia New" w:cs="Browallia New"/>
-          <w:color w:val="FF0000"/>
-        </w:rPr>
-        <w:t>–</w:t>
-      </w:r>
-      <w:r>
-        <w:rPr>
-          <w:rFonts w:ascii="Browallia New" w:hAnsi="Browallia New" w:cs="Browallia New"/>
-          <w:color w:val="FF0000"/>
-        </w:rPr>
-        <w:t xml:space="preserve"> </w:t>
-      </w:r>
-      <w:r>
-        <w:rPr>
-          <w:rFonts w:ascii="Browallia New" w:hAnsi="Browallia New" w:cs="Browallia New"/>
-          <w:color w:val="FF0000"/>
-        </w:rPr>
-        <w:t>4.54</w:t>
-      </w:r>
-      <w:r>
-        <w:rPr>
-          <w:rFonts w:ascii="Browallia New" w:hAnsi="Browallia New" w:cs="Browallia New"/>
-          <w:color w:val="FF0000"/>
-        </w:rPr>
-        <w:t xml:space="preserve"> บาท </w:t>
-      </w:r>
-      <w:r>
-        <w:rPr>
-          <w:rFonts w:ascii="Browallia New" w:hAnsi="Browallia New" w:cs="Browallia New"/>
-        </w:rPr>
-        <w:t xml:space="preserve">ต่อหน่วยการใช้กระแสไฟฟ้า ดังนั้นเพื่อเป็นการลดภาระเศษสตางค์และผู้เช่าสามารถประมาณการณ์ค่าใช้จ่ายได้สะดวกง่ายขึ้น ในใบแจ้งหนี้จะรวมอัตราค่ากระแสไฟฟ้าและค่าใช้จ่ายในการให้บริการเป็น </w:t>
+        <w:t xml:space="preserve"> </w:t>
+      </w:r>
+      <w:proofErr w:type="spellStart"/>
+      <w:r>
+        <w:rPr>
+          <w:rFonts w:ascii="Browallia New" w:hAnsi="Browallia New" w:cs="Browallia New"/>
+        </w:rPr>
+        <w:t>เฉลี่ยอยู่ที่</w:t>
+      </w:r>
+      <w:r>
+        <w:rPr>
+          <w:rFonts w:ascii="Browallia New" w:hAnsi="Browallia New" w:cs="Browallia New"/>
+          <w:color w:val="auto"/>
+        </w:rPr>
+        <w:t>ประมาณ</w:t>
+      </w:r>
+      <w:proofErr w:type="spellEnd"/>
+      <w:r>
+        <w:rPr>
+          <w:rFonts w:ascii="Browallia New" w:hAnsi="Browallia New" w:cs="Browallia New"/>
+          <w:color w:val="auto"/>
+        </w:rPr>
+        <w:t xml:space="preserve"> 4.52 – 4.54 </w:t>
+      </w:r>
+      <w:proofErr w:type="spellStart"/>
+      <w:r>
+        <w:rPr>
+          <w:rFonts w:ascii="Browallia New" w:hAnsi="Browallia New" w:cs="Browallia New"/>
+          <w:color w:val="auto"/>
+        </w:rPr>
+        <w:t>บาท</w:t>
+      </w:r>
+      <w:proofErr w:type="spellEnd"/>
+      <w:r>
+        <w:rPr>
+          <w:rFonts w:ascii="Browallia New" w:hAnsi="Browallia New" w:cs="Browallia New"/>
+          <w:color w:val="auto"/>
+        </w:rPr>
+        <w:t xml:space="preserve"> </w:t>
+      </w:r>
+      <w:proofErr w:type="spellStart"/>
+      <w:r>
+        <w:rPr>
+          <w:rFonts w:ascii="Browallia New" w:hAnsi="Browallia New" w:cs="Browallia New"/>
+        </w:rPr>
+        <w:t>ต่อหน่วยการใช้กระแสไฟฟ้า</w:t>
+      </w:r>
+      <w:proofErr w:type="spellEnd"/>
+      <w:r>
+        <w:rPr>
+          <w:rFonts w:ascii="Browallia New" w:hAnsi="Browallia New" w:cs="Browallia New"/>
+        </w:rPr>
+        <w:t xml:space="preserve"> </w:t>
+      </w:r>
+      <w:proofErr w:type="spellStart"/>
+      <w:r>
+        <w:rPr>
+          <w:rFonts w:ascii="Browallia New" w:hAnsi="Browallia New" w:cs="Browallia New"/>
+        </w:rPr>
+        <w:t>ดังนั้นเพื่อเป็นการลดภาระเศษสตางค์และผู้</w:t>
+      </w:r>
+      <w:proofErr w:type="spellEnd"/>
+      <w:r>
+        <w:rPr>
+          <w:rFonts w:ascii="Browallia New" w:hAnsi="Browallia New" w:cs="Browallia New" w:hint="cs"/>
+          <w:cs/>
+        </w:rPr>
+        <w:t>ให้</w:t>
+      </w:r>
+      <w:proofErr w:type="spellStart"/>
+      <w:r>
+        <w:rPr>
+          <w:rFonts w:ascii="Browallia New" w:hAnsi="Browallia New" w:cs="Browallia New"/>
+        </w:rPr>
+        <w:t>เช่าสามารถประมาณการณ์ค่าใช้จ่ายได้สะดวกง่ายขึ้น</w:t>
+      </w:r>
+      <w:proofErr w:type="spellEnd"/>
+      <w:r>
+        <w:rPr>
+          <w:rFonts w:ascii="Browallia New" w:hAnsi="Browallia New" w:cs="Browallia New"/>
+        </w:rPr>
+        <w:t xml:space="preserve"> ในใบแจ้งหนี้จะรวมอัตราค่ากระแสไฟฟ้าและค่าใช้จ่ายในการให้บริการเป็น </w:t>
       </w:r>
       <w:r>
         <w:rPr>
@@ -1666,8 +1778,16 @@
         <w:rPr>
           <w:rFonts w:ascii="Browallia New" w:hAnsi="Browallia New" w:cs="Browallia New"/>
         </w:rPr>
-        <w:t xml:space="preserve"> บาทต่อหน่วยการใช้กระแสไฟฟ้า</w:t>
-      </w:r>
+        <w:t xml:space="preserve"> </w:t>
+      </w:r>
+      <w:proofErr w:type="spellStart"/>
+      <w:r>
+        <w:rPr>
+          <w:rFonts w:ascii="Browallia New" w:hAnsi="Browallia New" w:cs="Browallia New"/>
+        </w:rPr>
+        <w:t>บาทต่อหน่วยการใช้กระแสไฟฟ้า</w:t>
+      </w:r>
+      <w:proofErr w:type="spellEnd"/>
     </w:p>
     <w:p>
       <w:pPr>
@@ -1676,9 +1796,238 @@
           <w:rFonts w:ascii="Browallia New" w:hAnsi="Browallia New" w:cs="Browallia New"/>
         </w:rPr>
       </w:pPr>
+      <w:proofErr w:type="spellStart"/>
+      <w:r>
+        <w:rPr>
+          <w:rFonts w:ascii="Browallia New" w:hAnsi="Browallia New" w:cs="Browallia New"/>
+        </w:rPr>
+        <w:t>ประมาณการณ์อัตราค่า</w:t>
+      </w:r>
+      <w:proofErr w:type="spellEnd"/>
+      <w:r>
+        <w:rPr>
+          <w:rFonts w:ascii="Browallia New" w:hAnsi="Browallia New" w:cs="Browallia New" w:hint="cs"/>
+          <w:cs/>
+        </w:rPr>
+        <w:t>น้ำประปา</w:t>
+      </w:r>
+      <w:r>
+        <w:rPr>
+          <w:rFonts w:ascii="Browallia New" w:hAnsi="Browallia New" w:cs="Browallia New"/>
+        </w:rPr>
+        <w:t xml:space="preserve"> ข้อ</w:t>
+      </w:r>
+      <w:r>
+        <w:rPr>
+          <w:rFonts w:ascii="Browallia New" w:hAnsi="Browallia New" w:cs="Browallia New"/>
+        </w:rPr>
+        <w:t>3</w:t>
+      </w:r>
+      <w:r>
+        <w:rPr>
+          <w:rFonts w:ascii="Browallia New" w:hAnsi="Browallia New" w:cs="Browallia New"/>
+        </w:rPr>
+        <w:t>.</w:t>
+      </w:r>
+      <w:r>
+        <w:rPr>
+          <w:rFonts w:ascii="Browallia New" w:hAnsi="Browallia New" w:cs="Browallia New"/>
+        </w:rPr>
+        <w:t>1</w:t>
+      </w:r>
+      <w:r>
+        <w:rPr>
+          <w:rFonts w:ascii="Browallia New" w:hAnsi="Browallia New" w:cs="Browallia New"/>
+        </w:rPr>
+        <w:t xml:space="preserve"> </w:t>
+      </w:r>
+      <w:proofErr w:type="spellStart"/>
+      <w:r>
+        <w:rPr>
+          <w:rFonts w:ascii="Browallia New" w:hAnsi="Browallia New" w:cs="Browallia New"/>
+        </w:rPr>
+        <w:t>เฉลี่ยอยู่ที่</w:t>
+      </w:r>
+      <w:r>
+        <w:rPr>
+          <w:rFonts w:ascii="Browallia New" w:hAnsi="Browallia New" w:cs="Browallia New"/>
+          <w:color w:val="auto"/>
+        </w:rPr>
+        <w:t>ประมาณ</w:t>
+      </w:r>
+      <w:proofErr w:type="spellEnd"/>
+      <w:r>
+        <w:rPr>
+          <w:rFonts w:ascii="Browallia New" w:hAnsi="Browallia New" w:cs="Browallia New"/>
+          <w:color w:val="auto"/>
+        </w:rPr>
+        <w:t xml:space="preserve"> </w:t>
+      </w:r>
+      <w:r>
+        <w:rPr>
+          <w:rFonts w:ascii="Browallia New" w:hAnsi="Browallia New" w:cs="Browallia New" w:hint="cs"/>
+          <w:color w:val="auto"/>
+          <w:cs/>
+        </w:rPr>
+        <w:t xml:space="preserve">13.8 </w:t>
+      </w:r>
+      <w:r>
+        <w:rPr>
+          <w:rFonts w:ascii="Browallia New" w:hAnsi="Browallia New" w:cs="Browallia New"/>
+          <w:color w:val="auto"/>
+          <w:cs/>
+        </w:rPr>
+        <w:t>–</w:t>
+      </w:r>
+      <w:r>
+        <w:rPr>
+          <w:rFonts w:ascii="Browallia New" w:hAnsi="Browallia New" w:cs="Browallia New" w:hint="cs"/>
+          <w:color w:val="auto"/>
+          <w:cs/>
+        </w:rPr>
+        <w:t xml:space="preserve"> 14.45</w:t>
+      </w:r>
+      <w:r>
+        <w:rPr>
+          <w:rFonts w:ascii="Browallia New" w:hAnsi="Browallia New" w:cs="Browallia New"/>
+          <w:color w:val="auto"/>
+        </w:rPr>
+        <w:t xml:space="preserve"> </w:t>
+      </w:r>
+      <w:proofErr w:type="spellStart"/>
+      <w:r>
+        <w:rPr>
+          <w:rFonts w:ascii="Browallia New" w:hAnsi="Browallia New" w:cs="Browallia New"/>
+          <w:color w:val="auto"/>
+        </w:rPr>
+        <w:t>บาท</w:t>
+      </w:r>
+      <w:proofErr w:type="spellEnd"/>
+      <w:r>
+        <w:rPr>
+          <w:rFonts w:ascii="Browallia New" w:hAnsi="Browallia New" w:cs="Browallia New"/>
+          <w:color w:val="auto"/>
+        </w:rPr>
+        <w:t xml:space="preserve"> </w:t>
+      </w:r>
+      <w:proofErr w:type="spellStart"/>
+      <w:r>
+        <w:rPr>
+          <w:rFonts w:ascii="Browallia New" w:hAnsi="Browallia New" w:cs="Browallia New"/>
+        </w:rPr>
+        <w:t>ต่อหน่วยการใช้</w:t>
+      </w:r>
+      <w:proofErr w:type="spellEnd"/>
+      <w:r>
+        <w:rPr>
+          <w:rFonts w:ascii="Browallia New" w:hAnsi="Browallia New" w:cs="Browallia New" w:hint="cs"/>
+          <w:cs/>
+        </w:rPr>
+        <w:t>น้ำประปา</w:t>
+      </w:r>
+      <w:r>
+        <w:rPr>
+          <w:rFonts w:ascii="Browallia New" w:hAnsi="Browallia New" w:cs="Browallia New"/>
+        </w:rPr>
+        <w:t xml:space="preserve"> </w:t>
+      </w:r>
+      <w:proofErr w:type="spellStart"/>
+      <w:r>
+        <w:rPr>
+          <w:rFonts w:ascii="Browallia New" w:hAnsi="Browallia New" w:cs="Browallia New"/>
+        </w:rPr>
+        <w:t>ดังนั้นเพื่อเป็นการลดภาระเศษสตางค์และผู้</w:t>
+      </w:r>
+      <w:proofErr w:type="spellEnd"/>
+      <w:r>
+        <w:rPr>
+          <w:rFonts w:ascii="Browallia New" w:hAnsi="Browallia New" w:cs="Browallia New" w:hint="cs"/>
+          <w:cs/>
+        </w:rPr>
+        <w:t>ให้</w:t>
+      </w:r>
+      <w:proofErr w:type="spellStart"/>
+      <w:r>
+        <w:rPr>
+          <w:rFonts w:ascii="Browallia New" w:hAnsi="Browallia New" w:cs="Browallia New"/>
+        </w:rPr>
+        <w:t>เช่าสามารถประมาณการณ์ค่าใช้จ่ายได้สะดวกง่ายขึ้น</w:t>
+      </w:r>
+      <w:proofErr w:type="spellEnd"/>
+      <w:r>
+        <w:rPr>
+          <w:rFonts w:ascii="Browallia New" w:hAnsi="Browallia New" w:cs="Browallia New"/>
+        </w:rPr>
+        <w:t xml:space="preserve"> </w:t>
+      </w:r>
+      <w:proofErr w:type="spellStart"/>
+      <w:r>
+        <w:rPr>
+          <w:rFonts w:ascii="Browallia New" w:hAnsi="Browallia New" w:cs="Browallia New"/>
+        </w:rPr>
+        <w:t>ในใบแจ้งหนี้จะรวมอัตราค่า</w:t>
+      </w:r>
+      <w:proofErr w:type="spellEnd"/>
+      <w:r>
+        <w:rPr>
+          <w:rFonts w:ascii="Browallia New" w:hAnsi="Browallia New" w:cs="Browallia New" w:hint="cs"/>
+          <w:cs/>
+        </w:rPr>
+        <w:t>น้ำประปา</w:t>
+      </w:r>
+      <w:proofErr w:type="spellStart"/>
+      <w:r>
+        <w:rPr>
+          <w:rFonts w:ascii="Browallia New" w:hAnsi="Browallia New" w:cs="Browallia New"/>
+        </w:rPr>
+        <w:t>และค่าใช้จ่ายในการให้บริการเป็น</w:t>
+      </w:r>
+      <w:proofErr w:type="spellEnd"/>
+      <w:r>
+        <w:rPr>
+          <w:rFonts w:ascii="Browallia New" w:hAnsi="Browallia New" w:cs="Browallia New"/>
+        </w:rPr>
+        <w:t xml:space="preserve"> </w:t>
+      </w:r>
+      <w:r>
+        <w:rPr>
+          <w:rFonts w:ascii="Browallia New" w:hAnsi="Browallia New" w:cs="Browallia New" w:hint="cs"/>
+          <w:cs/>
+        </w:rPr>
+        <w:t>18</w:t>
+      </w:r>
+      <w:r>
+        <w:rPr>
+          <w:rFonts w:ascii="Browallia New" w:hAnsi="Browallia New" w:cs="Browallia New"/>
+        </w:rPr>
+        <w:t xml:space="preserve"> </w:t>
+      </w:r>
+      <w:proofErr w:type="spellStart"/>
+      <w:r>
+        <w:rPr>
+          <w:rFonts w:ascii="Browallia New" w:hAnsi="Browallia New" w:cs="Browallia New"/>
+        </w:rPr>
+        <w:t>บาทต่อหน่วยการใช้</w:t>
+      </w:r>
+      <w:proofErr w:type="spellEnd"/>
+      <w:r>
+        <w:rPr>
+          <w:rFonts w:ascii="Browallia New" w:hAnsi="Browallia New" w:cs="Browallia New" w:hint="cs"/>
+          <w:cs/>
+        </w:rPr>
+        <w:t>น้ำประปาและค่าใช้บริการขั้นต่ำ 100 บาท</w:t>
+      </w:r>
     </w:p>
     <w:p>
       <w:pPr>
+        <w:pStyle w:val="Caption"/>
+        <w:rPr>
+          <w:rFonts w:ascii="Browallia New" w:hAnsi="Browallia New" w:cs="Browallia New"/>
+        </w:rPr>
+      </w:pPr>
+    </w:p>
+    <w:p>
+      <w:pPr>
         <w:pStyle w:val="Body"/>
         <w:jc w:val="left"/>
         <w:rPr>
@@ -1689,7 +2038,6 @@
         <w:rPr>
           <w:rFonts w:ascii="Browallia New" w:hAnsi="Browallia New" w:cs="Browallia New"/>
         </w:rPr>
-        <w:lastRenderedPageBreak/>
         <w:t xml:space="preserve">ข้อ </w:t>
       </w:r>
       <w:r>
@@ -1828,14 +2176,13 @@
         </w:rPr>
         <w:t xml:space="preserve"> </w:t>
       </w:r>
-      <w:proofErr w:type="gramStart"/>
       <w:r>
         <w:rPr>
           <w:rFonts w:ascii="Browallia New" w:hAnsi="Browallia New" w:cs="Browallia New"/>
           <w:i/>
           <w:iCs/>
         </w:rPr>
-        <w:t xml:space="preserve">2023-10-28</w:t>
+        <w:t xml:space="preserve">2023-11-01</w:t>
       </w:r>
       <w:r>
         <w:rPr>
@@ -1927,25 +2274,16 @@
           <w:rFonts w:ascii="Browallia New" w:hAnsi="Browallia New" w:cs="Browallia New"/>
           <w:color w:val="FF0000"/>
         </w:rPr>
-        <w:t xml:space="preserve"> </w:t>
-      </w:r>
-      <w:proofErr w:type="gramStart"/>
-      <w:r>
-        <w:rPr>
-          <w:rFonts w:ascii="Browallia New" w:hAnsi="Browallia New" w:cs="Browallia New"/>
+        <w:t xml:space="preserve"> ( </w:t>
+      </w:r>
+      <w:r>
+        <w:rPr>
+          <w:rFonts w:ascii="Browallia New" w:hAnsi="Browallia New" w:cs="Browallia New" w:hint="cs"/>
           <w:color w:val="FF0000"/>
-        </w:rPr>
-        <w:t xml:space="preserve">( </w:t>
-      </w:r>
-      <w:r>
-        <w:rPr>
-          <w:rFonts w:ascii="Browallia New" w:hAnsi="Browallia New" w:cs="Browallia New" w:hint="cs"/>
-          <w:color w:val="FF0000"/>
           <w:cs/>
         </w:rPr>
         <w:t>สำหรับเดือนสุดท้าย</w:t>
       </w:r>
-      <w:proofErr w:type="gramEnd"/>
       <w:r>
         <w:rPr>
           <w:rFonts w:ascii="Browallia New" w:hAnsi="Browallia New" w:cs="Browallia New"/>
@@ -2095,21 +2433,7 @@
         <w:rPr>
           <w:rFonts w:ascii="Browallia New" w:hAnsi="Browallia New" w:cs="Browallia New"/>
         </w:rPr>
-        <w:t xml:space="preserve">. คู่สัญญาทั้งสองฝ่ายตกลงใช้วิธีการส่งหนังสือแจ้งเตือน การโต้แย้ง การบอกกล่าว และการบอกเลิกสัญญา </w:t>
-      </w:r>
-      <w:proofErr w:type="gramStart"/>
-      <w:r>
-        <w:rPr>
-          <w:rFonts w:ascii="Browallia New" w:hAnsi="Browallia New" w:cs="Browallia New"/>
-        </w:rPr>
-        <w:t>ตามสัญญาฉบับนี้โดยวิธีการเพื่อความสะดวกดังต่อไปนี้  เว้นแต่จะได้มีการแจ้งการเปลี่ยนแปลงวิธีการส่งหนังสือ</w:t>
-      </w:r>
-      <w:proofErr w:type="gramEnd"/>
-      <w:r>
-        <w:rPr>
-          <w:rFonts w:ascii="Browallia New" w:hAnsi="Browallia New" w:cs="Browallia New"/>
-        </w:rPr>
-        <w:t xml:space="preserve"> และได้บันทึกลงในคู่สัญญาทั้งสองฉบับแล้ว คือ</w:t>
+        <w:t>. คู่สัญญาทั้งสองฝ่ายตกลงใช้วิธีการส่งหนังสือแจ้งเตือน การโต้แย้ง การบอกกล่าว และการบอกเลิกสัญญา ตามสัญญาฉบับนี้โดยวิธีการเพื่อความสะดวกดังต่อไปนี้  เว้นแต่จะได้มีการแจ้งการเปลี่ยนแปลงวิธีการส่งหนังสือ และได้บันทึกลงในคู่สัญญาทั้งสองฉบับแล้ว คือ</w:t>
       </w:r>
     </w:p>
     <w:p>
@@ -2405,7 +2729,7 @@
           <w:i/>
           <w:iCs/>
         </w:rPr>
-        <w:t xml:space="preserve">081-1665627</w:t>
+        <w:t xml:space="preserve">084-9496287</w:t>
       </w:r>
       <w:r>
         <w:rPr>
@@ -2634,14 +2958,7 @@
         <w:rPr>
           <w:rFonts w:ascii="Browallia New" w:hAnsi="Browallia New" w:cs="Browallia New"/>
         </w:rPr>
-        <w:t xml:space="preserve">. </w:t>
-      </w:r>
-      <w:proofErr w:type="gramStart"/>
-      <w:r>
-        <w:rPr>
-          <w:rFonts w:ascii="Browallia New" w:hAnsi="Browallia New" w:cs="Browallia New"/>
-        </w:rPr>
-        <w:t xml:space="preserve">ผู้ให้เช่าไม่มีสิทธิริบเงินค่าเช่าล่วงหน้าและเงินประกัน </w:t>
+        <w:t xml:space="preserve">. ผู้ให้เช่าไม่มีสิทธิริบเงินค่าเช่าล่วงหน้าและเงินประกัน </w:t>
       </w:r>
       <w:r>
         <w:rPr>
@@ -2656,7 +2973,6 @@
         </w:rPr>
         <w:t>เว้นแต่ผู้เช่าผิดนัดไม่ชำระค่าเช่าหรือทำความเสียหายต่อ</w:t>
       </w:r>
-      <w:proofErr w:type="gramEnd"/>
       <w:r>
         <w:rPr>
           <w:rFonts w:ascii="Browallia New" w:hAnsi="Browallia New" w:cs="Browallia New" w:hint="cs"/>
@@ -4057,14 +4373,7 @@
         <w:rPr>
           <w:rFonts w:ascii="Browallia New" w:hAnsi="Browallia New" w:cs="Browallia New"/>
         </w:rPr>
-        <w:t xml:space="preserve">. ผู้เช่าทราบและเข้าใจดีว่าสัญญาฉบับนี้เป็นสัญญาเช่าไม่ใช่สัญญารับฝากทรัพย์สิน </w:t>
-      </w:r>
-      <w:proofErr w:type="gramStart"/>
-      <w:r>
-        <w:rPr>
-          <w:rFonts w:ascii="Browallia New" w:hAnsi="Browallia New" w:cs="Browallia New"/>
-        </w:rPr>
-        <w:t xml:space="preserve">ผู้เช่ามีหน้าที่ดูแล </w:t>
+        <w:t xml:space="preserve">. ผู้เช่าทราบและเข้าใจดีว่าสัญญาฉบับนี้เป็นสัญญาเช่าไม่ใช่สัญญารับฝากทรัพย์สิน ผู้เช่ามีหน้าที่ดูแล </w:t>
       </w:r>
       <w:r>
         <w:rPr>
@@ -4079,7 +4388,6 @@
         </w:rPr>
         <w:t>ระวัง</w:t>
       </w:r>
-      <w:proofErr w:type="gramEnd"/>
       <w:r>
         <w:rPr>
           <w:rFonts w:ascii="Browallia New" w:hAnsi="Browallia New" w:cs="Browallia New" w:hint="cs"/>
@@ -4284,7 +4592,6 @@
         </w:rPr>
         <w:t xml:space="preserve"> </w:t>
       </w:r>
-      <w:proofErr w:type="gramStart"/>
       <w:r>
         <w:rPr>
           <w:rFonts w:ascii="Browallia New" w:hAnsi="Browallia New" w:cs="Browallia New"/>
@@ -4306,7 +4613,6 @@
         <w:t>ลงชื่อ</w:t>
       </w:r>
       <w:proofErr w:type="spellEnd"/>
-      <w:proofErr w:type="gramEnd"/>
       <w:r>
         <w:rPr>
           <w:rFonts w:ascii="Browallia New" w:hAnsi="Browallia New" w:cs="Browallia New"/>
@@ -4365,36 +4671,21 @@
         <w:rPr>
           <w:rFonts w:ascii="Browallia New" w:hAnsi="Browallia New" w:cs="Browallia New"/>
         </w:rPr>
-        <w:t xml:space="preserve"> </w:t>
-      </w:r>
-      <w:proofErr w:type="gramStart"/>
-      <w:r>
-        <w:rPr>
-          <w:rFonts w:ascii="Browallia New" w:hAnsi="Browallia New" w:cs="Browallia New"/>
-        </w:rPr>
-        <w:t>(</w:t>
-      </w:r>
-      <w:r>
-        <w:rPr>
-          <w:rFonts w:ascii="Browallia New" w:hAnsi="Browallia New" w:cs="Browallia New" w:hint="cs"/>
-          <w:cs/>
-        </w:rPr>
-        <w:t xml:space="preserve"> </w:t>
-      </w:r>
-      <w:r>
-        <w:rPr>
-          <w:rFonts w:ascii="Browallia New" w:hAnsi="Browallia New" w:cs="Browallia New" w:hint="cs"/>
-          <w:cs/>
-        </w:rPr>
-        <w:t>ยศยุทธ</w:t>
-      </w:r>
-      <w:proofErr w:type="gramEnd"/>
-      <w:r>
-        <w:rPr>
-          <w:rFonts w:ascii="Browallia New" w:hAnsi="Browallia New" w:cs="Browallia New" w:hint="cs"/>
-          <w:cs/>
-        </w:rPr>
-        <w:t xml:space="preserve">  ดารกมาศ</w:t>
+        <w:t xml:space="preserve"> (</w:t>
+      </w:r>
+      <w:r>
+        <w:rPr>
+          <w:rFonts w:ascii="Browallia New" w:hAnsi="Browallia New" w:cs="Browallia New" w:hint="cs"/>
+          <w:cs/>
+        </w:rPr>
+        <w:t xml:space="preserve"> </w:t>
+      </w:r>
+      <w:r>
+        <w:rPr>
+          <w:rFonts w:ascii="Browallia New" w:hAnsi="Browallia New" w:cs="Browallia New" w:hint="cs"/>
+          <w:cs/>
+        </w:rPr>
+        <w:t>ยศยุทธ  ดารกมาศ</w:t>
       </w:r>
       <w:r>
         <w:rPr>
@@ -4500,7 +4791,7 @@
         <w:rPr>
           <w:rFonts w:ascii="Browallia New" w:hAnsi="Browallia New" w:cs="Browallia New"/>
         </w:rPr>
-        <w:t xml:space="preserve">อกภพ  ไทยใหม่</w:t>
+        <w:t xml:space="preserve">ทตัพร  แสงเพชรไพบรูณ์</w:t>
       </w:r>
       <w:r>
         <w:rPr>
@@ -4528,7 +4819,7 @@
         <w:ind w:firstLine="0"/>
         <w:jc w:val="left"/>
         <w:rPr>
-          <w:rFonts w:ascii="Browallia New" w:hAnsi="Browallia New" w:cs="Browallia New" w:hint="cs"/>
+          <w:rFonts w:ascii="Browallia New" w:hAnsi="Browallia New" w:cs="Browallia New"/>
         </w:rPr>
       </w:pPr>
       <w:r>
@@ -4676,25 +4967,24 @@
         </w:rPr>
         <w:t xml:space="preserve">   </w:t>
       </w:r>
-      <w:proofErr w:type="gramStart"/>
-      <w:r>
-        <w:rPr>
-          <w:rFonts w:ascii="Browallia New" w:hAnsi="Browallia New" w:cs="Browallia New"/>
-        </w:rPr>
-        <w:t>(</w:t>
-      </w:r>
-      <w:r>
-        <w:rPr>
-          <w:rFonts w:ascii="Browallia New" w:hAnsi="Browallia New" w:cs="Browallia New" w:hint="cs"/>
-          <w:cs/>
-        </w:rPr>
-        <w:t xml:space="preserve"> </w:t>
-      </w:r>
-      <w:r>
-        <w:rPr>
-          <w:rFonts w:ascii="Browallia New" w:hAnsi="Browallia New" w:cs="Browallia New"/>
-        </w:rPr>
-        <w:t xml:space="preserve">('ใจดี', 'ดีใจ')</w:t>
+      <w:r>
+        <w:rPr>
+          <w:rFonts w:ascii="Browallia New" w:hAnsi="Browallia New" w:cs="Browallia New"/>
+        </w:rPr>
+        <w:t xml:space="preserve">(</w:t>
+      </w:r>
+      <w:r>
+        <w:rPr>
+          <w:rFonts w:ascii="Browallia New" w:hAnsi="Browallia New" w:cs="Browallia New" w:hint="cs"/>
+          <w:cs/>
+        </w:rPr>
+        <w:t xml:space="preserve"> </w:t>
+      </w:r>
+      <w:r>
+        <w:rPr>
+          <w:rFonts w:ascii="Browallia New" w:hAnsi="Browallia New" w:cs="Browallia New"/>
+        </w:rPr>
+        <w:t xml:space="preserve">('รัชนิกร', 'ดารกมาศ')</w:t>
       </w:r>
       <w:r>
         <w:rPr>

</xml_diff>

<commit_message>
OK contract can fill
</commit_message>
<xml_diff>
--- a/สัญญาเช่าอะพาร์ตเมนต์_A.docx
+++ b/สัญญาเช่าอะพาร์ตเมนต์_A.docx
@@ -109,7 +109,7 @@
           <w:i/>
           <w:iCs/>
         </w:rPr>
-        <w:t xml:space="preserve">B108</w:t>
+        <w:t xml:space="preserve">A104</w:t>
       </w:r>
       <w:r>
         <w:rPr>
@@ -520,7 +520,7 @@
           <w:i/>
           <w:iCs/>
         </w:rPr>
-        <w:t xml:space="preserve">นาย ทตัพร </w:t>
+        <w:t xml:space="preserve">นางสาว นิรมล </w:t>
       </w:r>
       <w:r>
         <w:rPr>
@@ -536,7 +536,7 @@
           <w:i/>
           <w:iCs/>
         </w:rPr>
-        <w:t xml:space="preserve">แสงเพชรไพบรูณ์</w:t>
+        <w:t xml:space="preserve">บัวสิน</w:t>
       </w:r>
       <w:r>
         <w:rPr>
@@ -564,7 +564,7 @@
           <w:i/>
           <w:iCs/>
         </w:rPr>
-        <w:t xml:space="preserve">35/1 หมู่4</w:t>
+        <w:t xml:space="preserve">1</w:t>
       </w:r>
       <w:r>
         <w:rPr>
@@ -580,7 +580,7 @@
           <w:i/>
           <w:iCs/>
         </w:rPr>
-        <w:t xml:space="preserve"/>
+        <w:t xml:space="preserve">พาร์คคอนโด</w:t>
       </w:r>
       <w:r>
         <w:rPr>
@@ -601,7 +601,7 @@
           <w:i/>
           <w:iCs/>
         </w:rPr>
-        <w:t xml:space="preserve"/>
+        <w:t xml:space="preserve">รามอินทรา</w:t>
       </w:r>
       <w:r>
         <w:rPr>
@@ -645,7 +645,7 @@
           <w:i/>
           <w:iCs/>
         </w:rPr>
-        <w:t xml:space="preserve">แม่แรม</w:t>
+        <w:t xml:space="preserve"/>
       </w:r>
       <w:r>
         <w:rPr>
@@ -688,7 +688,7 @@
           <w:i/>
           <w:iCs/>
         </w:rPr>
-        <w:t xml:space="preserve">แม่ริม</w:t>
+        <w:t xml:space="preserve">สายไหม</w:t>
       </w:r>
       <w:r>
         <w:rPr>
@@ -717,7 +717,7 @@
           <w:i/>
           <w:iCs/>
         </w:rPr>
-        <w:t xml:space="preserve">เชียงใหม่</w:t>
+        <w:t xml:space="preserve">กทม.</w:t>
       </w:r>
       <w:r>
         <w:rPr>
@@ -738,7 +738,7 @@
           <w:i/>
           <w:iCs/>
         </w:rPr>
-        <w:t xml:space="preserve">084-9496287</w:t>
+        <w:t xml:space="preserve">081-257-6569</w:t>
       </w:r>
       <w:r>
         <w:rPr>
@@ -772,7 +772,7 @@
           <w:i/>
           <w:iCs/>
         </w:rPr>
-        <w:t xml:space="preserve">นิรมล บัวสิน 081-257-6569</w:t>
+        <w:t xml:space="preserve">โอ๊ต 084145-6263</w:t>
       </w:r>
       <w:r>
         <w:rPr>
@@ -922,7 +922,7 @@
           <w:i/>
           <w:iCs/>
         </w:rPr>
-        <w:t xml:space="preserve">B108</w:t>
+        <w:t xml:space="preserve">A104</w:t>
       </w:r>
       <w:r>
         <w:rPr>
@@ -993,7 +993,7 @@
           <w:i/>
           <w:iCs/>
         </w:rPr>
-        <w:t xml:space="preserve">B</w:t>
+        <w:t xml:space="preserve">A</w:t>
       </w:r>
       <w:r>
         <w:rPr>
@@ -2729,7 +2729,7 @@
           <w:i/>
           <w:iCs/>
         </w:rPr>
-        <w:t xml:space="preserve">084-9496287</w:t>
+        <w:t xml:space="preserve">081-257-6569</w:t>
       </w:r>
       <w:r>
         <w:rPr>
@@ -4791,7 +4791,7 @@
         <w:rPr>
           <w:rFonts w:ascii="Browallia New" w:hAnsi="Browallia New" w:cs="Browallia New"/>
         </w:rPr>
-        <w:t xml:space="preserve">ทตัพร  แสงเพชรไพบรูณ์</w:t>
+        <w:t xml:space="preserve">นิรมล  บัวสิน</w:t>
       </w:r>
       <w:r>
         <w:rPr>
@@ -4984,7 +4984,7 @@
         <w:rPr>
           <w:rFonts w:ascii="Browallia New" w:hAnsi="Browallia New" w:cs="Browallia New"/>
         </w:rPr>
-        <w:t xml:space="preserve">('รัชนิกร', 'ดารกมาศ')</w:t>
+        <w:t xml:space="preserve">('นิรมล', 'บัวสิน')</w:t>
       </w:r>
       <w:r>
         <w:rPr>

</xml_diff>

<commit_message>
Creat function getemployee id (input first name and last name to acquire id)
</commit_message>
<xml_diff>
--- a/สัญญาเช่าอะพาร์ตเมนต์_A.docx
+++ b/สัญญาเช่าอะพาร์ตเมนต์_A.docx
@@ -109,7 +109,7 @@
           <w:i/>
           <w:iCs/>
         </w:rPr>
-        <w:t xml:space="preserve">A104</w:t>
+        <w:t xml:space="preserve">A108</w:t>
       </w:r>
       <w:r>
         <w:rPr>
@@ -520,7 +520,7 @@
           <w:i/>
           <w:iCs/>
         </w:rPr>
-        <w:t xml:space="preserve">นางสาว นิรมล </w:t>
+        <w:t xml:space="preserve">นาย กิตติพงษ์ </w:t>
       </w:r>
       <w:r>
         <w:rPr>
@@ -536,7 +536,7 @@
           <w:i/>
           <w:iCs/>
         </w:rPr>
-        <w:t xml:space="preserve">บัวสิน</w:t>
+        <w:t xml:space="preserve">เปน็มูล</w:t>
       </w:r>
       <w:r>
         <w:rPr>
@@ -564,7 +564,7 @@
           <w:i/>
           <w:iCs/>
         </w:rPr>
-        <w:t xml:space="preserve">1</w:t>
+        <w:t xml:space="preserve">152 หมู่3</w:t>
       </w:r>
       <w:r>
         <w:rPr>
@@ -580,7 +580,7 @@
           <w:i/>
           <w:iCs/>
         </w:rPr>
-        <w:t xml:space="preserve">พาร์คคอนโด</w:t>
+        <w:t xml:space="preserve"/>
       </w:r>
       <w:r>
         <w:rPr>
@@ -601,7 +601,7 @@
           <w:i/>
           <w:iCs/>
         </w:rPr>
-        <w:t xml:space="preserve">รามอินทรา</w:t>
+        <w:t xml:space="preserve"/>
       </w:r>
       <w:r>
         <w:rPr>
@@ -645,7 +645,7 @@
           <w:i/>
           <w:iCs/>
         </w:rPr>
-        <w:t xml:space="preserve"/>
+        <w:t xml:space="preserve">ฝาตอบ</w:t>
       </w:r>
       <w:r>
         <w:rPr>
@@ -688,7 +688,7 @@
           <w:i/>
           <w:iCs/>
         </w:rPr>
-        <w:t xml:space="preserve">สายไหม</w:t>
+        <w:t xml:space="preserve">แจ้หม่</w:t>
       </w:r>
       <w:r>
         <w:rPr>
@@ -717,7 +717,7 @@
           <w:i/>
           <w:iCs/>
         </w:rPr>
-        <w:t xml:space="preserve">กทม.</w:t>
+        <w:t xml:space="preserve">ลำปาง</w:t>
       </w:r>
       <w:r>
         <w:rPr>
@@ -738,7 +738,7 @@
           <w:i/>
           <w:iCs/>
         </w:rPr>
-        <w:t xml:space="preserve">081-257-6569</w:t>
+        <w:t xml:space="preserve">085-6270281</w:t>
       </w:r>
       <w:r>
         <w:rPr>
@@ -772,7 +772,7 @@
           <w:i/>
           <w:iCs/>
         </w:rPr>
-        <w:t xml:space="preserve">โอ๊ต 084145-6263</w:t>
+        <w:t xml:space="preserve">นิรมล บัวสิน 081-257-6569</w:t>
       </w:r>
       <w:r>
         <w:rPr>
@@ -922,7 +922,7 @@
           <w:i/>
           <w:iCs/>
         </w:rPr>
-        <w:t xml:space="preserve">A104</w:t>
+        <w:t xml:space="preserve">A108</w:t>
       </w:r>
       <w:r>
         <w:rPr>
@@ -2729,7 +2729,7 @@
           <w:i/>
           <w:iCs/>
         </w:rPr>
-        <w:t xml:space="preserve">081-257-6569</w:t>
+        <w:t xml:space="preserve">085-6270281</w:t>
       </w:r>
       <w:r>
         <w:rPr>
@@ -4791,7 +4791,7 @@
         <w:rPr>
           <w:rFonts w:ascii="Browallia New" w:hAnsi="Browallia New" w:cs="Browallia New"/>
         </w:rPr>
-        <w:t xml:space="preserve">นิรมล  บัวสิน</w:t>
+        <w:t xml:space="preserve">กิตติพงษ์  เปน็มูล</w:t>
       </w:r>
       <w:r>
         <w:rPr>
@@ -4984,7 +4984,7 @@
         <w:rPr>
           <w:rFonts w:ascii="Browallia New" w:hAnsi="Browallia New" w:cs="Browallia New"/>
         </w:rPr>
-        <w:t xml:space="preserve">('นิรมล', 'บัวสิน')</w:t>
+        <w:t xml:space="preserve">('สิรภัทร', 'แสงกระจ่าง')</w:t>
       </w:r>
       <w:r>
         <w:rPr>

</xml_diff>